<commit_message>
update coral reef data entry spreadsheets
</commit_message>
<xml_diff>
--- a/corals/protocol_docs/marinegeo_protocol_coral_reef_habitats.docx
+++ b/corals/protocol_docs/marinegeo_protocol_coral_reef_habitats.docx
@@ -58,7 +58,7 @@
             <v:path o:extrusionok="f" gradientshapeok="t" o:connecttype="rect"/>
             <o:lock v:ext="edit" aspectratio="t"/>
           </v:shapetype>
-          <v:shape id="_x0000_i1029" type="#_x0000_t75" alt="" style="width:467.85pt;height:1.5pt;mso-width-percent:0;mso-height-percent:0;mso-width-percent:0;mso-height-percent:0" o:hrpct="0" o:hralign="center" o:hr="t">
+          <v:shape id="_x0000_i1025" type="#_x0000_t75" alt="" style="width:467.85pt;height:1.5pt;mso-width-percent:0;mso-height-percent:0;mso-width-percent:0;mso-height-percent:0" o:hrpct="0" o:hralign="center" o:hr="t">
             <v:imagedata r:id="rId7" o:title="Default Line"/>
           </v:shape>
         </w:pict>
@@ -207,43 +207,7 @@
           <w:sz w:val="22"/>
           <w:szCs w:val="22"/>
         </w:rPr>
-        <w:t xml:space="preserve">) </w:t>
-      </w:r>
-      <w:proofErr w:type="spellStart"/>
-      <w:r>
-        <w:rPr>
-          <w:rFonts w:ascii="Arial" w:hAnsi="Arial" w:cs="Arial"/>
-          <w:sz w:val="22"/>
-          <w:szCs w:val="22"/>
-        </w:rPr>
-        <w:t>Tennenbaum</w:t>
-      </w:r>
-      <w:proofErr w:type="spellEnd"/>
-      <w:r>
-        <w:rPr>
-          <w:rFonts w:ascii="Arial" w:hAnsi="Arial" w:cs="Arial"/>
-          <w:sz w:val="22"/>
-          <w:szCs w:val="22"/>
-        </w:rPr>
-        <w:t xml:space="preserve"> Marine Observatories Network, </w:t>
-      </w:r>
-      <w:proofErr w:type="spellStart"/>
-      <w:r>
-        <w:rPr>
-          <w:rFonts w:ascii="Arial" w:hAnsi="Arial" w:cs="Arial"/>
-          <w:sz w:val="22"/>
-          <w:szCs w:val="22"/>
-        </w:rPr>
-        <w:t>MarineGEO</w:t>
-      </w:r>
-      <w:proofErr w:type="spellEnd"/>
-      <w:r>
-        <w:rPr>
-          <w:rFonts w:ascii="Arial" w:hAnsi="Arial" w:cs="Arial"/>
-          <w:sz w:val="22"/>
-          <w:szCs w:val="22"/>
-        </w:rPr>
-        <w:t>, Smithsonian Institution.</w:t>
+        <w:t>) Tennenbaum Marine Observatories Network, MarineGEO, Smithsonian Institution.</w:t>
       </w:r>
     </w:p>
     <w:p>
@@ -323,7 +287,7 @@
         </w:rPr>
         <w:lastRenderedPageBreak/>
         <w:pict w14:anchorId="467475EE">
-          <v:shape id="_x0000_i1028" type="#_x0000_t75" alt="" style="width:467.85pt;height:1.5pt;mso-width-percent:0;mso-height-percent:0;mso-width-percent:0;mso-height-percent:0" o:hrpct="0" o:hralign="center" o:hr="t">
+          <v:shape id="_x0000_i1026" type="#_x0000_t75" alt="" style="width:467.85pt;height:1.5pt;mso-width-percent:0;mso-height-percent:0;mso-width-percent:0;mso-height-percent:0" o:hrpct="0" o:hralign="center" o:hr="t">
             <v:imagedata r:id="rId7" o:title="Default Line"/>
           </v:shape>
         </w:pict>
@@ -377,43 +341,7 @@
           <w:sz w:val="22"/>
           <w:szCs w:val="22"/>
         </w:rPr>
-        <w:t xml:space="preserve">In this document, we provide </w:t>
-      </w:r>
-      <w:proofErr w:type="spellStart"/>
-      <w:r>
-        <w:rPr>
-          <w:rFonts w:ascii="Arial" w:hAnsi="Arial" w:cs="Arial"/>
-          <w:sz w:val="22"/>
-          <w:szCs w:val="22"/>
-        </w:rPr>
-        <w:t>MarineGEO’s</w:t>
-      </w:r>
-      <w:proofErr w:type="spellEnd"/>
-      <w:r>
-        <w:rPr>
-          <w:rFonts w:ascii="Arial" w:hAnsi="Arial" w:cs="Arial"/>
-          <w:sz w:val="22"/>
-          <w:szCs w:val="22"/>
-        </w:rPr>
-        <w:t xml:space="preserve"> standard survey design for sampling coral reef habitats, including key measurements of benthic cover, coral demographics, fish communities, and other properties of the ecosystem. Additionally, we provide define best practices for site selection, layout, and workflow.  The methods in this protocol were adapted from Reef Life Survey (visual census, benthic </w:t>
-      </w:r>
-      <w:proofErr w:type="spellStart"/>
-      <w:r>
-        <w:rPr>
-          <w:rFonts w:ascii="Arial" w:hAnsi="Arial" w:cs="Arial"/>
-          <w:sz w:val="22"/>
-          <w:szCs w:val="22"/>
-        </w:rPr>
-        <w:t>photoquadrats</w:t>
-      </w:r>
-      <w:proofErr w:type="spellEnd"/>
-      <w:r>
-        <w:rPr>
-          <w:rFonts w:ascii="Arial" w:hAnsi="Arial" w:cs="Arial"/>
-          <w:sz w:val="22"/>
-          <w:szCs w:val="22"/>
-        </w:rPr>
-        <w:t>), the IUCN Resilience Assessment of Coral Reefs rapid assessment protocol (coral demographics and conditions), and the CRTR Coral Disease Handbook (coral conditions assessment structure).</w:t>
+        <w:t>In this document, we provide MarineGEO’s standard survey design for sampling coral reef habitats, including key measurements of benthic cover, coral demographics, fish communities, and other properties of the ecosystem. Additionally, we provide define best practices for site selection, layout, and workflow.  The methods in this protocol were adapted from Reef Life Survey (visual census, benthic photoquadrats), the IUCN Resilience Assessment of Coral Reefs rapid assessment protocol (coral demographics and conditions), and the CRTR Coral Disease Handbook (coral conditions assessment structure).</w:t>
       </w:r>
     </w:p>
     <w:p>
@@ -527,25 +455,7 @@
           <w:sz w:val="22"/>
           <w:szCs w:val="22"/>
         </w:rPr>
-        <w:t xml:space="preserve">The </w:t>
-      </w:r>
-      <w:proofErr w:type="spellStart"/>
-      <w:r>
-        <w:rPr>
-          <w:rFonts w:ascii="Arial" w:hAnsi="Arial" w:cs="Arial"/>
-          <w:sz w:val="22"/>
-          <w:szCs w:val="22"/>
-        </w:rPr>
-        <w:t>MarineGEO</w:t>
-      </w:r>
-      <w:proofErr w:type="spellEnd"/>
-      <w:r>
-        <w:rPr>
-          <w:rFonts w:ascii="Arial" w:hAnsi="Arial" w:cs="Arial"/>
-          <w:sz w:val="22"/>
-          <w:szCs w:val="22"/>
-        </w:rPr>
-        <w:t xml:space="preserve"> coral reef modules address the GOOS Essential Ocean Variables of “Hard Coral Cover and Composition” and “Fish Abundance and Distribution” as well as the emerging EOV “Invertebrate Abundance and Distribution.”  (see supplementary table)</w:t>
+        <w:t>The MarineGEO coral reef modules address the GOOS Essential Ocean Variables of “Hard Coral Cover and Composition” and “Fish Abundance and Distribution” as well as the emerging EOV “Invertebrate Abundance and Distribution.”  (see supplementary table)</w:t>
       </w:r>
       <w:r>
         <w:rPr>
@@ -601,43 +511,7 @@
           <w:sz w:val="22"/>
           <w:szCs w:val="22"/>
         </w:rPr>
-        <w:t xml:space="preserve">Core protocols are required for </w:t>
-      </w:r>
-      <w:proofErr w:type="spellStart"/>
-      <w:r>
-        <w:rPr>
-          <w:rFonts w:ascii="Arial" w:hAnsi="Arial" w:cs="Arial"/>
-          <w:sz w:val="22"/>
-          <w:szCs w:val="22"/>
-        </w:rPr>
-        <w:t>MarineGEO</w:t>
-      </w:r>
-      <w:proofErr w:type="spellEnd"/>
-      <w:r>
-        <w:rPr>
-          <w:rFonts w:ascii="Arial" w:hAnsi="Arial" w:cs="Arial"/>
-          <w:sz w:val="22"/>
-          <w:szCs w:val="22"/>
-        </w:rPr>
-        <w:t xml:space="preserve"> partners. Recommended activities are strongly encouraged. See </w:t>
-      </w:r>
-      <w:proofErr w:type="spellStart"/>
-      <w:r>
-        <w:rPr>
-          <w:rFonts w:ascii="Arial" w:hAnsi="Arial" w:cs="Arial"/>
-          <w:sz w:val="22"/>
-          <w:szCs w:val="22"/>
-        </w:rPr>
-        <w:t>MarineGEO</w:t>
-      </w:r>
-      <w:proofErr w:type="spellEnd"/>
-      <w:r>
-        <w:rPr>
-          <w:rFonts w:ascii="Arial" w:hAnsi="Arial" w:cs="Arial"/>
-          <w:sz w:val="22"/>
-          <w:szCs w:val="22"/>
-        </w:rPr>
-        <w:t xml:space="preserve"> [research plan] for more information.</w:t>
+        <w:t>Core protocols are required for MarineGEO partners. Recommended activities are strongly encouraged. See MarineGEO [research plan] for more information.</w:t>
       </w:r>
     </w:p>
     <w:p>
@@ -688,7 +562,13 @@
         <w:rPr>
           <w:rFonts w:ascii="Arial" w:hAnsi="Arial" w:cs="Arial"/>
         </w:rPr>
-        <w:t>Water quality (temperature, salinity, turbidity)</w:t>
+        <w:t>Environmental Monitoring</w:t>
+      </w:r>
+      <w:r>
+        <w:rPr>
+          <w:rFonts w:ascii="Arial" w:hAnsi="Arial" w:cs="Arial"/>
+        </w:rPr>
+        <w:t xml:space="preserve"> (temperature, salinity, turbidity)</w:t>
       </w:r>
     </w:p>
     <w:p>
@@ -722,19 +602,11 @@
           <w:u w:val="single"/>
         </w:rPr>
       </w:pPr>
-      <w:proofErr w:type="spellStart"/>
-      <w:r>
-        <w:rPr>
-          <w:rFonts w:ascii="Arial" w:hAnsi="Arial" w:cs="Arial"/>
-        </w:rPr>
-        <w:t>Photoquadrats</w:t>
-      </w:r>
-      <w:proofErr w:type="spellEnd"/>
-      <w:r>
-        <w:rPr>
-          <w:rFonts w:ascii="Arial" w:hAnsi="Arial" w:cs="Arial"/>
-        </w:rPr>
-        <w:t xml:space="preserve"> (benthic cover)</w:t>
+      <w:r>
+        <w:rPr>
+          <w:rFonts w:ascii="Arial" w:hAnsi="Arial" w:cs="Arial"/>
+        </w:rPr>
+        <w:t>Photoquadrats (benthic cover)</w:t>
       </w:r>
     </w:p>
     <w:p>
@@ -1392,7 +1264,7 @@
           <w:noProof/>
         </w:rPr>
         <w:pict w14:anchorId="3D9DE71D">
-          <v:shape id="_x0000_i1026" type="#_x0000_t75" alt="" style="width:467.85pt;height:1.5pt;mso-width-percent:0;mso-height-percent:0;mso-width-percent:0;mso-height-percent:0" o:hrpct="0" o:hralign="center" o:hr="t">
+          <v:shape id="_x0000_i1028" type="#_x0000_t75" alt="" style="width:467.85pt;height:1.5pt;mso-width-percent:0;mso-height-percent:0;mso-width-percent:0;mso-height-percent:0" o:hrpct="0" o:hralign="center" o:hr="t">
             <v:imagedata r:id="rId7" o:title="Default Line"/>
           </v:shape>
         </w:pict>
@@ -1673,21 +1545,7 @@
         <w:rPr>
           <w:rFonts w:ascii="Arial" w:hAnsi="Arial" w:cs="Arial"/>
         </w:rPr>
-        <w:t xml:space="preserve">Review and follow the safety requirements from your institution. </w:t>
-      </w:r>
-      <w:proofErr w:type="spellStart"/>
-      <w:r>
-        <w:rPr>
-          <w:rFonts w:ascii="Arial" w:hAnsi="Arial" w:cs="Arial"/>
-        </w:rPr>
-        <w:t>MarineGEO</w:t>
-      </w:r>
-      <w:proofErr w:type="spellEnd"/>
-      <w:r>
-        <w:rPr>
-          <w:rFonts w:ascii="Arial" w:hAnsi="Arial" w:cs="Arial"/>
-        </w:rPr>
-        <w:t xml:space="preserve"> is not responsible for any loss or injury incurred during sampling.</w:t>
+        <w:t>Review and follow the safety requirements from your institution. MarineGEO is not responsible for any loss or injury incurred during sampling.</w:t>
       </w:r>
     </w:p>
     <w:p>
@@ -1878,21 +1736,7 @@
         <w:rPr>
           <w:rFonts w:ascii="Arial" w:hAnsi="Arial" w:cs="Arial"/>
         </w:rPr>
-        <w:t xml:space="preserve"> to verify your sites with our team and to receive permanent standard </w:t>
-      </w:r>
-      <w:proofErr w:type="spellStart"/>
-      <w:r>
-        <w:rPr>
-          <w:rFonts w:ascii="Arial" w:hAnsi="Arial" w:cs="Arial"/>
-        </w:rPr>
-        <w:t>MarineGEO</w:t>
-      </w:r>
-      <w:proofErr w:type="spellEnd"/>
-      <w:r>
-        <w:rPr>
-          <w:rFonts w:ascii="Arial" w:hAnsi="Arial" w:cs="Arial"/>
-        </w:rPr>
-        <w:t xml:space="preserve"> site codes before heading to the field.</w:t>
+        <w:t xml:space="preserve"> to verify your sites with our team and to receive permanent standard MarineGEO site codes before heading to the field.</w:t>
       </w:r>
     </w:p>
     <w:p>
@@ -1928,21 +1772,7 @@
         <w:rPr>
           <w:rFonts w:ascii="Arial" w:hAnsi="Arial" w:cs="Arial"/>
         </w:rPr>
-        <w:t xml:space="preserve">Use the </w:t>
-      </w:r>
-      <w:proofErr w:type="spellStart"/>
-      <w:r>
-        <w:rPr>
-          <w:rFonts w:ascii="Arial" w:hAnsi="Arial" w:cs="Arial"/>
-        </w:rPr>
-        <w:t>MarineGEO</w:t>
-      </w:r>
-      <w:proofErr w:type="spellEnd"/>
-      <w:r>
-        <w:rPr>
-          <w:rFonts w:ascii="Arial" w:hAnsi="Arial" w:cs="Arial"/>
-        </w:rPr>
-        <w:t xml:space="preserve"> metadata protocol to record all relevant site information.  Take a context photo of your site at a fixed location (as described in metadata protocol) and any other photographic documentation that helps to capture site conditions during your sampling effort.</w:t>
+        <w:t>Use the MarineGEO metadata protocol to record all relevant site information.  Take a context photo of your site at a fixed location (as described in metadata protocol) and any other photographic documentation that helps to capture site conditions during your sampling effort.</w:t>
       </w:r>
     </w:p>
     <w:p>
@@ -2147,21 +1977,7 @@
         <w:rPr>
           <w:rFonts w:ascii="Arial" w:hAnsi="Arial" w:cs="Arial"/>
         </w:rPr>
-        <w:t xml:space="preserve">Follow </w:t>
-      </w:r>
-      <w:proofErr w:type="spellStart"/>
-      <w:r>
-        <w:rPr>
-          <w:rFonts w:ascii="Arial" w:hAnsi="Arial" w:cs="Arial"/>
-        </w:rPr>
-        <w:t>MarineGEO</w:t>
-      </w:r>
-      <w:proofErr w:type="spellEnd"/>
-      <w:r>
-        <w:rPr>
-          <w:rFonts w:ascii="Arial" w:hAnsi="Arial" w:cs="Arial"/>
-        </w:rPr>
-        <w:t xml:space="preserve"> HOBO logger protocol to deploy temperature loggers to the permanent transect markers.</w:t>
+        <w:t>Follow MarineGEO HOBO logger protocol to deploy temperature loggers to the permanent transect markers.</w:t>
       </w:r>
     </w:p>
     <w:p>
@@ -2221,21 +2037,7 @@
         <w:rPr>
           <w:rFonts w:ascii="Arial" w:hAnsi="Arial" w:cs="Arial"/>
         </w:rPr>
-        <w:t xml:space="preserve">Complete </w:t>
-      </w:r>
-      <w:proofErr w:type="spellStart"/>
-      <w:r>
-        <w:rPr>
-          <w:rFonts w:ascii="Arial" w:hAnsi="Arial" w:cs="Arial"/>
-        </w:rPr>
-        <w:t>MarineGEO</w:t>
-      </w:r>
-      <w:proofErr w:type="spellEnd"/>
-      <w:r>
-        <w:rPr>
-          <w:rFonts w:ascii="Arial" w:hAnsi="Arial" w:cs="Arial"/>
-        </w:rPr>
-        <w:t xml:space="preserve"> metadata protocol.</w:t>
+        <w:t>Complete MarineGEO metadata protocol.</w:t>
       </w:r>
     </w:p>
     <w:p>
@@ -2431,21 +2233,7 @@
         <w:rPr>
           <w:rFonts w:ascii="Arial" w:hAnsi="Arial" w:cs="Arial"/>
         </w:rPr>
-        <w:t xml:space="preserve">Use Coral Reef </w:t>
-      </w:r>
-      <w:proofErr w:type="spellStart"/>
-      <w:r>
-        <w:rPr>
-          <w:rFonts w:ascii="Arial" w:hAnsi="Arial" w:cs="Arial"/>
-        </w:rPr>
-        <w:t>Photoquadrats</w:t>
-      </w:r>
-      <w:proofErr w:type="spellEnd"/>
-      <w:r>
-        <w:rPr>
-          <w:rFonts w:ascii="Arial" w:hAnsi="Arial" w:cs="Arial"/>
-        </w:rPr>
-        <w:t xml:space="preserve"> protocol to take benthic photos (n = 2</w:t>
+        <w:t>Use Coral Reef Photoquadrats protocol to take benthic photos (n = 2</w:t>
       </w:r>
       <w:r>
         <w:rPr>
@@ -2831,7 +2619,7 @@
           <w:noProof/>
         </w:rPr>
         <w:pict w14:anchorId="6B22ED7C">
-          <v:shape id="_x0000_i1025" type="#_x0000_t75" alt="" style="width:467.85pt;height:1.5pt;mso-width-percent:0;mso-height-percent:0;mso-width-percent:0;mso-height-percent:0" o:hrpct="0" o:hralign="center" o:hr="t">
+          <v:shape id="_x0000_i1029" type="#_x0000_t75" alt="" style="width:467.85pt;height:1.5pt;mso-width-percent:0;mso-height-percent:0;mso-width-percent:0;mso-height-percent:0" o:hrpct="0" o:hralign="center" o:hr="t">
             <v:imagedata r:id="rId7" o:title="Default Line"/>
           </v:shape>
         </w:pict>
@@ -3121,7 +2909,13 @@
 </file>
 
 <file path=word/footer2.xml><?xml version="1.0" encoding="utf-8"?>
-<w:ftr xmlns:wpc="http://schemas.microsoft.com/office/word/2010/wordprocessingCanvas" xmlns:cx="http://schemas.microsoft.com/office/drawing/2014/chartex" xmlns:cx1="http://schemas.microsoft.com/office/drawing/2015/9/8/chartex" xmlns:cx2="http://schemas.microsoft.com/office/drawing/2015/10/21/chartex" xmlns:cx3="http://schemas.microsoft.com/office/drawing/2016/5/9/chartex" xmlns:cx4="http://schemas.microsoft.com/office/drawing/2016/5/10/chartex" xmlns:cx5="http://schemas.microsoft.com/office/drawing/2016/5/11/chartex" xmlns:cx6="http://schemas.microsoft.com/office/drawing/2016/5/12/chartex" xmlns:cx7="http://schemas.microsoft.com/office/drawing/2016/5/13/chartex" xmlns:cx8="http://schemas.microsoft.com/office/drawing/2016/5/14/chartex" xmlns:mc="http://schemas.openxmlformats.org/markup-compatibility/2006" xmlns:aink="http://schemas.microsoft.com/office/drawing/2016/ink" xmlns:am3d="http://schemas.microsoft.com/office/drawing/2017/model3d" xmlns:o="urn:schemas-microsoft-com:office:office" xmlns:r="http://schemas.openxmlformats.org/officeDocument/2006/relationships" xmlns:m="http://schemas.openxmlformats.org/officeDocument/2006/math" xmlns:v="urn:schemas-microsoft-com:vml" xmlns:wp14="http://schemas.microsoft.com/office/word/2010/wordprocessingDrawing" xmlns:wp="http://schemas.openxmlformats.org/drawingml/2006/wordprocessingDrawing" xmlns:w10="urn:schemas-microsoft-com:office:word" xmlns:w="http://schemas.openxmlformats.org/wordprocessingml/2006/main" xmlns:w14="http://schemas.microsoft.com/office/word/2010/wordml" xmlns:w15="http://schemas.microsoft.com/office/word/2012/wordml" xmlns:w16cex="http://schemas.microsoft.com/office/word/2018/wordml/cex" xmlns:w16cid="http://schemas.microsoft.com/office/word/2016/wordml/cid" xmlns:w16="http://schemas.microsoft.com/office/word/2018/wordml" xmlns:w16se="http://schemas.microsoft.com/office/word/2015/wordml/symex" xmlns:wpg="http://schemas.microsoft.com/office/word/2010/wordprocessingGroup" xmlns:wpi="http://schemas.microsoft.com/office/word/2010/wordprocessingInk" xmlns:wne="http://schemas.microsoft.com/office/word/2006/wordml" xmlns:wps="http://schemas.microsoft.com/office/word/2010/wordprocessingShape" mc:Ignorable="w14 w15 w16se w16cid w16 w16cex wp14"/>
+<w:ftr xmlns:wpc="http://schemas.microsoft.com/office/word/2010/wordprocessingCanvas" xmlns:cx="http://schemas.microsoft.com/office/drawing/2014/chartex" xmlns:cx1="http://schemas.microsoft.com/office/drawing/2015/9/8/chartex" xmlns:cx2="http://schemas.microsoft.com/office/drawing/2015/10/21/chartex" xmlns:cx3="http://schemas.microsoft.com/office/drawing/2016/5/9/chartex" xmlns:cx4="http://schemas.microsoft.com/office/drawing/2016/5/10/chartex" xmlns:cx5="http://schemas.microsoft.com/office/drawing/2016/5/11/chartex" xmlns:cx6="http://schemas.microsoft.com/office/drawing/2016/5/12/chartex" xmlns:cx7="http://schemas.microsoft.com/office/drawing/2016/5/13/chartex" xmlns:cx8="http://schemas.microsoft.com/office/drawing/2016/5/14/chartex" xmlns:mc="http://schemas.openxmlformats.org/markup-compatibility/2006" xmlns:aink="http://schemas.microsoft.com/office/drawing/2016/ink" xmlns:am3d="http://schemas.microsoft.com/office/drawing/2017/model3d" xmlns:o="urn:schemas-microsoft-com:office:office" xmlns:r="http://schemas.openxmlformats.org/officeDocument/2006/relationships" xmlns:m="http://schemas.openxmlformats.org/officeDocument/2006/math" xmlns:v="urn:schemas-microsoft-com:vml" xmlns:wp14="http://schemas.microsoft.com/office/word/2010/wordprocessingDrawing" xmlns:wp="http://schemas.openxmlformats.org/drawingml/2006/wordprocessingDrawing" xmlns:w10="urn:schemas-microsoft-com:office:word" xmlns:w="http://schemas.openxmlformats.org/wordprocessingml/2006/main" xmlns:w14="http://schemas.microsoft.com/office/word/2010/wordml" xmlns:w15="http://schemas.microsoft.com/office/word/2012/wordml" xmlns:w16cex="http://schemas.microsoft.com/office/word/2018/wordml/cex" xmlns:w16cid="http://schemas.microsoft.com/office/word/2016/wordml/cid" xmlns:w16="http://schemas.microsoft.com/office/word/2018/wordml" xmlns:w16se="http://schemas.microsoft.com/office/word/2015/wordml/symex" xmlns:wpg="http://schemas.microsoft.com/office/word/2010/wordprocessingGroup" xmlns:wpi="http://schemas.microsoft.com/office/word/2010/wordprocessingInk" xmlns:wne="http://schemas.microsoft.com/office/word/2006/wordml" xmlns:wps="http://schemas.microsoft.com/office/word/2010/wordprocessingShape" mc:Ignorable="w14 w15 w16se w16cid w16 w16cex wp14">
+  <w:p>
+    <w:r>
+      <w:cr/>
+    </w:r>
+  </w:p>
+</w:ftr>
 </file>
 
 <file path=word/footer3.xml><?xml version="1.0" encoding="utf-8"?>

</xml_diff>